<commit_message>
revise time line and description
</commit_message>
<xml_diff>
--- a/docs/SSHRC IDG 2023/SSHRC-IDG-2023-timeline.docx
+++ b/docs/SSHRC IDG 2023/SSHRC-IDG-2023-timeline.docx
@@ -42,28 +42,21 @@
               <w:pStyle w:val="NormalWeb"/>
             </w:pPr>
             <w:r>
-              <w:t xml:space="preserve">Obtain the limited use </w:t>
-            </w:r>
-            <w:r>
-              <w:rPr>
-                <w:rFonts w:ascii="CMR12" w:hAnsi="CMR12"/>
-              </w:rPr>
-              <w:t xml:space="preserve">NH-CHIS data. </w:t>
-            </w:r>
-            <w:r>
-              <w:t xml:space="preserve">Descriptive analysis and visualization for establishing </w:t>
-            </w:r>
-            <w:r>
-              <w:rPr>
-                <w:rFonts w:ascii="CMR12" w:hAnsi="CMR12"/>
-              </w:rPr>
-              <w:t xml:space="preserve">stylized facts about telemedicine before, during/after the COVID pandemic. </w:t>
-            </w:r>
-            <w:r>
-              <w:rPr>
-                <w:rFonts w:ascii="CMR12" w:hAnsi="CMR12"/>
-              </w:rPr>
-              <w:t>We apply for the use of the BC data.</w:t>
+              <w:t>Obtai</w:t>
+            </w:r>
+            <w:r>
+              <w:t xml:space="preserve">n the updated AIS data. Clean the data and provide descriptive analysis and </w:t>
+            </w:r>
+            <w:proofErr w:type="spellStart"/>
+            <w:r>
+              <w:t>visulalization</w:t>
+            </w:r>
+            <w:proofErr w:type="spellEnd"/>
+            <w:r>
+              <w:t xml:space="preserve"> for the relationship between fuel efficiency and ship characteristics.  </w:t>
+            </w:r>
+            <w:r>
+              <w:t>Preliminary regression analysis.</w:t>
             </w:r>
           </w:p>
         </w:tc>
@@ -95,35 +88,12 @@
           <w:p>
             <w:pPr>
               <w:pStyle w:val="NormalWeb"/>
-            </w:pPr>
-            <w:r>
-              <w:t xml:space="preserve">Regression analysis to exam how </w:t>
-            </w:r>
-            <w:r>
               <w:rPr>
                 <w:rFonts w:ascii="CMR12" w:hAnsi="CMR12"/>
               </w:rPr>
-              <w:t xml:space="preserve">the introduction of </w:t>
-            </w:r>
-            <w:proofErr w:type="spellStart"/>
-            <w:r>
-              <w:rPr>
-                <w:rFonts w:ascii="CMR12" w:hAnsi="CMR12"/>
-              </w:rPr>
-              <w:t>telemedicines</w:t>
-            </w:r>
-            <w:proofErr w:type="spellEnd"/>
-            <w:r>
-              <w:rPr>
-                <w:rFonts w:ascii="CMR12" w:hAnsi="CMR12"/>
-              </w:rPr>
-              <w:t xml:space="preserve"> affected the frequency of ordering diagnostic lab/imaging and eventual health outcomes as described in the detailed proposal</w:t>
-            </w:r>
-            <w:r>
-              <w:rPr>
-                <w:rFonts w:ascii="CMR12" w:hAnsi="CMR12"/>
-              </w:rPr>
-              <w:t xml:space="preserve"> using the NH-CHIS data. We conduct descriptive analysis using the BC data.</w:t>
+            </w:pPr>
+            <w:r>
+              <w:t xml:space="preserve">Estimate how fuel efficiency is related to ship characteristics (size, ship types, ages) and operation conditions (draft, speed) using semi-parametric methods and machine learning tools. </w:t>
             </w:r>
           </w:p>
         </w:tc>
@@ -154,42 +124,19 @@
           </w:tcPr>
           <w:p>
             <w:r>
-              <w:t xml:space="preserve">The </w:t>
-            </w:r>
-            <w:r>
-              <w:t>first</w:t>
-            </w:r>
-            <w:r>
-              <w:t xml:space="preserve"> draft of </w:t>
-            </w:r>
-            <w:r>
-              <w:t xml:space="preserve"> a </w:t>
-            </w:r>
-            <w:r>
-              <w:t xml:space="preserve">paper on the effect of </w:t>
-            </w:r>
-            <w:proofErr w:type="spellStart"/>
-            <w:r>
-              <w:t>telemedicines</w:t>
-            </w:r>
-            <w:proofErr w:type="spellEnd"/>
-            <w:r>
-              <w:t xml:space="preserve"> on initial diagnosis and health outcomes</w:t>
-            </w:r>
-            <w:r>
-              <w:t xml:space="preserve"> </w:t>
-            </w:r>
-            <w:r>
-              <w:rPr>
-                <w:rFonts w:ascii="CMR12" w:hAnsi="CMR12"/>
-              </w:rPr>
-              <w:t xml:space="preserve"> using the NH-CHIS data.</w:t>
-            </w:r>
-            <w:r>
-              <w:t xml:space="preserve"> </w:t>
-            </w:r>
-            <w:r>
-              <w:t>We also prepare a reproducible code that will be publicly available.</w:t>
+              <w:t>We</w:t>
+            </w:r>
+            <w:r>
+              <w:t xml:space="preserve"> conduct validation test for the predictive powers across different specifications and models to choose a specification and </w:t>
+            </w:r>
+            <w:r>
+              <w:t xml:space="preserve">an </w:t>
+            </w:r>
+            <w:r>
+              <w:t xml:space="preserve">estimation method </w:t>
+            </w:r>
+            <w:r>
+              <w:t>that have good out-of-sample prediction performance.</w:t>
             </w:r>
           </w:p>
         </w:tc>
@@ -220,48 +167,7 @@
           </w:tcPr>
           <w:p>
             <w:r>
-              <w:t xml:space="preserve">The </w:t>
-            </w:r>
-            <w:r>
-              <w:t>second</w:t>
-            </w:r>
-            <w:r>
-              <w:t xml:space="preserve"> </w:t>
-            </w:r>
-            <w:r>
-              <w:t xml:space="preserve">draft of  a </w:t>
-            </w:r>
-            <w:r>
-              <w:t xml:space="preserve">paper on the effect of </w:t>
-            </w:r>
-            <w:proofErr w:type="spellStart"/>
-            <w:r>
-              <w:t>telemedicines</w:t>
-            </w:r>
-            <w:proofErr w:type="spellEnd"/>
-            <w:r>
-              <w:t xml:space="preserve"> on initial diagnosis and health outcomes</w:t>
-            </w:r>
-            <w:r>
-              <w:t xml:space="preserve"> </w:t>
-            </w:r>
-            <w:r>
-              <w:rPr>
-                <w:rFonts w:ascii="CMR12" w:hAnsi="CMR12"/>
-              </w:rPr>
-              <w:t>using the NH-CHIS data</w:t>
-            </w:r>
-            <w:r>
-              <w:t xml:space="preserve">. </w:t>
-            </w:r>
-            <w:r>
-              <w:t xml:space="preserve"> Submission to conferences. Regression analysis using</w:t>
-            </w:r>
-            <w:r>
-              <w:rPr>
-                <w:rFonts w:ascii="CMR12" w:hAnsi="CMR12"/>
-              </w:rPr>
-              <w:t xml:space="preserve"> the BC data.</w:t>
+              <w:t xml:space="preserve">The estimated model is used to compute the worldwide CO2 emissions from international shipping. We provide decomposition analysis to understand a source of changes in the aggregate CO2 emissions from shipping in terms of bilateral trade relationships. </w:t>
             </w:r>
           </w:p>
         </w:tc>
@@ -289,48 +195,16 @@
           </w:tcPr>
           <w:p>
             <w:r>
-              <w:t xml:space="preserve">The </w:t>
-            </w:r>
-            <w:r>
-              <w:t>third</w:t>
-            </w:r>
-            <w:r>
-              <w:t xml:space="preserve"> draft of  a </w:t>
-            </w:r>
-            <w:r>
-              <w:t xml:space="preserve">paper on the effect of </w:t>
-            </w:r>
-            <w:proofErr w:type="spellStart"/>
-            <w:r>
-              <w:t>telemedicines</w:t>
-            </w:r>
-            <w:proofErr w:type="spellEnd"/>
-            <w:r>
-              <w:t xml:space="preserve"> on initial diagnosis and health outcomes</w:t>
-            </w:r>
-            <w:r>
-              <w:t xml:space="preserve"> </w:t>
-            </w:r>
-            <w:r>
-              <w:rPr>
-                <w:rFonts w:ascii="CMR12" w:hAnsi="CMR12"/>
-              </w:rPr>
-              <w:t>using the NH-CHIS data</w:t>
-            </w:r>
-            <w:r>
-              <w:t xml:space="preserve">. </w:t>
-            </w:r>
-            <w:r>
-              <w:t xml:space="preserve"> We will present the paper at internal workshops as well as external seminars. </w:t>
-            </w:r>
-            <w:r>
-              <w:t>Submission to conferences. The first draft of the paper using</w:t>
-            </w:r>
-            <w:r>
-              <w:rPr>
-                <w:rFonts w:ascii="CMR12" w:hAnsi="CMR12"/>
-              </w:rPr>
-              <w:t xml:space="preserve"> the BC data.</w:t>
+              <w:t xml:space="preserve">The first draft of the first paper on the </w:t>
+            </w:r>
+            <w:r>
+              <w:t>worldwide CO2 emissions from international shipping</w:t>
+            </w:r>
+            <w:r>
+              <w:t xml:space="preserve"> during the COVID pandemic is written. Present it at international workshop. Estimate the heterogenous elasticities of CO2 emissions from international shipping with respect to trade volume is estimated at each of bilateral trade relationship.  </w:t>
+            </w:r>
+            <w:r>
+              <w:t>Submission to conferences.</w:t>
             </w:r>
           </w:p>
         </w:tc>
@@ -363,45 +237,7 @@
               </w:rPr>
             </w:pPr>
             <w:r>
-              <w:t xml:space="preserve">The </w:t>
-            </w:r>
-            <w:r>
-              <w:t>fourth</w:t>
-            </w:r>
-            <w:r>
-              <w:t xml:space="preserve"> draft of  a </w:t>
-            </w:r>
-            <w:r>
-              <w:t xml:space="preserve">paper on the effect of </w:t>
-            </w:r>
-            <w:proofErr w:type="spellStart"/>
-            <w:r>
-              <w:t>telemedicines</w:t>
-            </w:r>
-            <w:proofErr w:type="spellEnd"/>
-            <w:r>
-              <w:t xml:space="preserve"> </w:t>
-            </w:r>
-            <w:r>
-              <w:rPr>
-                <w:rFonts w:ascii="CMR12" w:hAnsi="CMR12"/>
-              </w:rPr>
-              <w:t>using the NH-CHIS data</w:t>
-            </w:r>
-            <w:r>
-              <w:t xml:space="preserve">. </w:t>
-            </w:r>
-            <w:r>
-              <w:t xml:space="preserve"> We will present the paper at external seminars</w:t>
-            </w:r>
-            <w:r>
-              <w:t>/conferences to receive comments and revise the paper.  Submission to conferences. The second draft of the paper using</w:t>
-            </w:r>
-            <w:r>
-              <w:rPr>
-                <w:rFonts w:ascii="CMR12" w:hAnsi="CMR12"/>
-              </w:rPr>
-              <w:t xml:space="preserve"> the BC data.</w:t>
+              <w:t>The second draft of the first paper is written. We conduct counterfactual experiments of regulating ship speeds and regulation that prevent the travels with empty cargo and quantify the impact of such regulations on the worldwide CO2 emissions.  The first draft of the second paper on the impact of policy regulations on CO2 emission is written.</w:t>
             </w:r>
           </w:p>
         </w:tc>
@@ -429,45 +265,43 @@
           </w:tcPr>
           <w:p>
             <w:r>
-              <w:t xml:space="preserve">We will submit the paper </w:t>
-            </w:r>
-            <w:r>
-              <w:rPr>
-                <w:rFonts w:ascii="CMR12" w:hAnsi="CMR12"/>
-              </w:rPr>
-              <w:t>using the NH-CHIS data</w:t>
-            </w:r>
-            <w:r>
-              <w:t xml:space="preserve"> to a journal (e.g., AEJ: economic policy, Journal of Public Economics, Journal of Health Economics).  </w:t>
+              <w:t xml:space="preserve">We will submit the </w:t>
+            </w:r>
+            <w:r>
+              <w:t xml:space="preserve">first </w:t>
+            </w:r>
+            <w:r>
+              <w:t xml:space="preserve">paper to a journal (e.g., AEJ: economic policy, </w:t>
+            </w:r>
+            <w:r>
+              <w:t>Journal of International Economics</w:t>
+            </w:r>
+            <w:r>
+              <w:t xml:space="preserve">).  </w:t>
             </w:r>
             <w:r>
               <w:t>The</w:t>
             </w:r>
             <w:r>
-              <w:t xml:space="preserve"> third</w:t>
+              <w:t xml:space="preserve"> </w:t>
+            </w:r>
+            <w:r>
+              <w:t>second</w:t>
             </w:r>
             <w:r>
               <w:t xml:space="preserve"> draft of  a </w:t>
             </w:r>
             <w:r>
-              <w:t xml:space="preserve">paper on the effect of </w:t>
-            </w:r>
-            <w:proofErr w:type="spellStart"/>
-            <w:r>
-              <w:t>telemedicines</w:t>
-            </w:r>
-            <w:proofErr w:type="spellEnd"/>
+              <w:t xml:space="preserve">paper on </w:t>
+            </w:r>
+            <w:r>
+              <w:t>the impact of policy regulations on CO2 emission</w:t>
+            </w:r>
+            <w:r>
+              <w:t>.</w:t>
+            </w:r>
             <w:r>
               <w:t xml:space="preserve"> </w:t>
-            </w:r>
-            <w:r>
-              <w:rPr>
-                <w:rFonts w:ascii="CMR12" w:hAnsi="CMR12"/>
-              </w:rPr>
-              <w:t>using the BC data</w:t>
-            </w:r>
-            <w:r>
-              <w:t xml:space="preserve">. </w:t>
             </w:r>
             <w:r>
               <w:t>Submission to conferences.</w:t>
@@ -501,27 +335,19 @@
               <w:t>The</w:t>
             </w:r>
             <w:r>
-              <w:t xml:space="preserve"> fourth</w:t>
-            </w:r>
-            <w:r>
-              <w:t xml:space="preserve"> draft of  a </w:t>
-            </w:r>
-            <w:r>
-              <w:t xml:space="preserve">paper on the effect of </w:t>
-            </w:r>
-            <w:proofErr w:type="spellStart"/>
-            <w:r>
-              <w:t>telemedicines</w:t>
-            </w:r>
-            <w:proofErr w:type="spellEnd"/>
-            <w:r>
               <w:t xml:space="preserve"> </w:t>
             </w:r>
             <w:r>
-              <w:rPr>
-                <w:rFonts w:ascii="CMR12" w:hAnsi="CMR12"/>
-              </w:rPr>
-              <w:t>using the BC data</w:t>
+              <w:t>third</w:t>
+            </w:r>
+            <w:r>
+              <w:t xml:space="preserve"> draft of  </w:t>
+            </w:r>
+            <w:r>
+              <w:t xml:space="preserve">a paper </w:t>
+            </w:r>
+            <w:r>
+              <w:t>on the impact of policy regulations on CO2 emission</w:t>
             </w:r>
             <w:r>
               <w:t xml:space="preserve">. </w:t>
@@ -567,21 +393,10 @@
               <w:t xml:space="preserve"> draft of  a </w:t>
             </w:r>
             <w:r>
-              <w:t xml:space="preserve">paper on the effect of </w:t>
-            </w:r>
-            <w:proofErr w:type="spellStart"/>
-            <w:r>
-              <w:t>telemedicines</w:t>
-            </w:r>
-            <w:proofErr w:type="spellEnd"/>
-            <w:r>
-              <w:t xml:space="preserve"> </w:t>
-            </w:r>
-            <w:r>
-              <w:rPr>
-                <w:rFonts w:ascii="CMR12" w:hAnsi="CMR12"/>
-              </w:rPr>
-              <w:t>using the BC data</w:t>
+              <w:t xml:space="preserve">paper </w:t>
+            </w:r>
+            <w:r>
+              <w:t xml:space="preserve">on the impact of policy regulations on CO2 emission </w:t>
             </w:r>
             <w:r>
               <w:t>.</w:t>
@@ -643,8 +458,8 @@
       </w:r>
     </w:p>
     <w:sectPr>
-      <w:pgSz w:w="15840" w:h="12240" w:orient="landscape"/>
-      <w:pgMar w:top="1800" w:right="1440" w:bottom="1800" w:left="1440" w:header="708" w:footer="708" w:gutter="0"/>
+      <w:pgSz w:w="12240" w:h="15840"/>
+      <w:pgMar w:top="1440" w:right="1800" w:bottom="1440" w:left="1800" w:header="708" w:footer="708" w:gutter="0"/>
       <w:cols w:space="708"/>
       <w:docGrid w:linePitch="360"/>
     </w:sectPr>

</xml_diff>